<commit_message>
Finsihed the final exam and the CS5744 class. Good job Goggy!
</commit_message>
<xml_diff>
--- a/CS5744-Software Design and Quality/Final Exam/final-gasser18.docx
+++ b/CS5744-Software Design and Quality/Final Exam/final-gasser18.docx
@@ -244,15 +244,7 @@
         <w:t>may not ask any other person for assistance</w:t>
       </w:r>
       <w:r>
-        <w:t xml:space="preserve"> in answering any examination questions (</w:t>
-      </w:r>
-      <w:proofErr w:type="gramStart"/>
-      <w:r>
-        <w:t>whether or not</w:t>
-      </w:r>
-      <w:proofErr w:type="gramEnd"/>
-      <w:r>
-        <w:t xml:space="preserve"> they are involved in the class).  Any quotations or significant ideas in your answers that are taken from other sources </w:t>
+        <w:t xml:space="preserve"> in answering any examination questions (whether or not they are involved in the class).  Any quotations or significant ideas in your answers that are taken from other sources </w:t>
       </w:r>
       <w:r>
         <w:rPr>
@@ -434,15 +426,7 @@
         <w:t xml:space="preserve">a </w:t>
       </w:r>
       <w:r>
-        <w:t xml:space="preserve">public customers’ app like </w:t>
-      </w:r>
-      <w:proofErr w:type="spellStart"/>
-      <w:r>
-        <w:t>Doordash</w:t>
-      </w:r>
-      <w:proofErr w:type="spellEnd"/>
-      <w:r>
-        <w:t xml:space="preserve"> </w:t>
+        <w:t xml:space="preserve">public customers’ app like Doordash </w:t>
       </w:r>
       <w:r>
         <w:t xml:space="preserve">(where customer satisfaction is the main priority) </w:t>
@@ -633,15 +617,7 @@
         <w:t>papers we have read</w:t>
       </w:r>
       <w:r>
-        <w:t xml:space="preserve"> describe software architecture and </w:t>
-      </w:r>
-      <w:proofErr w:type="gramStart"/>
-      <w:r>
-        <w:t>a number of</w:t>
-      </w:r>
-      <w:proofErr w:type="gramEnd"/>
-      <w:r>
-        <w:t xml:space="preserve"> architectural styles.  Using “software architecture” as an explicit part of a system development effort and choosing a specific architectural style in guiding your system design choices provides both advantages and disadvantages.</w:t>
+        <w:t xml:space="preserve"> describe software architecture and a number of architectural styles.  Using “software architecture” as an explicit part of a system development effort and choosing a specific architectural style in guiding your system design choices provides both advantages and disadvantages.</w:t>
       </w:r>
     </w:p>
     <w:p>
@@ -829,15 +805,7 @@
         <w:t xml:space="preserve"> having a well-understood architectural style for your software design helps in preventing schedule and budget outruns by discussing and keeping high-impact factors into consideration that can affect the development, deployment, and maintenance cycle. Additionally, </w:t>
       </w:r>
       <w:r>
-        <w:t xml:space="preserve">choosing an architecture requires a thorough analysis of the software behavior before it is </w:t>
-      </w:r>
-      <w:proofErr w:type="gramStart"/>
-      <w:r>
-        <w:t>actually built</w:t>
-      </w:r>
-      <w:proofErr w:type="gramEnd"/>
-      <w:r>
-        <w:t xml:space="preserve"> which allows the development team to provide stakeholders with the expected outcome of their requirements result</w:t>
+        <w:t>choosing an architecture requires a thorough analysis of the software behavior before it is actually built which allows the development team to provide stakeholders with the expected outcome of their requirements result</w:t>
       </w:r>
       <w:r>
         <w:t>ing</w:t>
@@ -904,29 +872,13 @@
         <w:ind w:left="720"/>
       </w:pPr>
       <w:r>
-        <w:t xml:space="preserve">At the same time, Shaw and </w:t>
-      </w:r>
-      <w:proofErr w:type="spellStart"/>
-      <w:r>
-        <w:t>Garlan</w:t>
-      </w:r>
-      <w:proofErr w:type="spellEnd"/>
-      <w:r>
-        <w:t xml:space="preserve"> acknowledge that most large systems do not cleanly follow a single architectural style, and instead use different styles in places or use hybrid styles.  Explain why complex applications seem to defy the use of just one architectural style.  Justify your answer</w:t>
+        <w:t>At the same time, Shaw and Garlan acknowledge that most large systems do not cleanly follow a single architectural style, and instead use different styles in places or use hybrid styles.  Explain why complex applications seem to defy the use of just one architectural style.  Justify your answer</w:t>
       </w:r>
       <w:r>
         <w:t>,</w:t>
       </w:r>
       <w:r>
-        <w:t xml:space="preserve"> </w:t>
-      </w:r>
-      <w:proofErr w:type="gramStart"/>
-      <w:r>
-        <w:t>and also</w:t>
-      </w:r>
-      <w:proofErr w:type="gramEnd"/>
-      <w:r>
-        <w:t xml:space="preserve"> reconcile it against the advantages provided by using a single style that you described in part (a).</w:t>
+        <w:t xml:space="preserve"> and also reconcile it against the advantages provided by using a single style that you described in part (a).</w:t>
       </w:r>
     </w:p>
     <w:p>
@@ -1338,15 +1290,7 @@
         <w:ind w:left="720"/>
       </w:pPr>
       <w:r>
-        <w:t xml:space="preserve">I believe the five McCall’s attributes that most benefit from using a client-server architecture </w:t>
-      </w:r>
-      <w:proofErr w:type="gramStart"/>
-      <w:r>
-        <w:t>are</w:t>
-      </w:r>
-      <w:proofErr w:type="gramEnd"/>
-      <w:r>
-        <w:t>: integrity, maintainability</w:t>
+        <w:t>I believe the five McCall’s attributes that most benefit from using a client-server architecture are: integrity, maintainability</w:t>
       </w:r>
       <w:r>
         <w:t>, flexibility</w:t>
@@ -1502,25 +1446,13 @@
         <w:t>f</w:t>
       </w:r>
       <w:r>
-        <w:t>ewer support staff are needed to manage centralized security accounts</w:t>
-      </w:r>
-      <w:r>
-        <w:t xml:space="preserve"> </w:t>
-      </w:r>
-      <w:r>
-        <w:t xml:space="preserve">than </w:t>
+        <w:t xml:space="preserve">ewer support staff are needed to manage centralized security accounts than </w:t>
       </w:r>
       <w:r>
         <w:t xml:space="preserve">that </w:t>
       </w:r>
       <w:r>
-        <w:t>would be needed if security and resource access had to be</w:t>
-      </w:r>
-      <w:r>
-        <w:t xml:space="preserve"> </w:t>
-      </w:r>
-      <w:r>
-        <w:t>configured on each individual computer on the networ</w:t>
+        <w:t>would be needed if security and resource access had to be configured on each individual computer on the networ</w:t>
       </w:r>
       <w:r>
         <w:t>k.</w:t>
@@ -1670,21 +1602,13 @@
         <w:t xml:space="preserve">I believe that the </w:t>
       </w:r>
       <w:r>
-        <w:t xml:space="preserve">client-server architecture improves the portability attribute because of how the client can be ported and still use the same server. Besides, clients also </w:t>
-      </w:r>
-      <w:proofErr w:type="gramStart"/>
-      <w:r>
-        <w:t xml:space="preserve">have the </w:t>
+        <w:t xml:space="preserve">client-server architecture improves the portability attribute because of how the client can be ported and still use the same server. Besides, clients also have the </w:t>
       </w:r>
       <w:r>
         <w:t>ability</w:t>
       </w:r>
       <w:r>
-        <w:t xml:space="preserve"> to</w:t>
-      </w:r>
-      <w:proofErr w:type="gramEnd"/>
-      <w:r>
-        <w:t xml:space="preserve"> share any resources at various platforms in addition to enabling the server to be replaced, restored, upgraded, and moved without influencing </w:t>
+        <w:t xml:space="preserve"> to share any resources at various platforms in addition to enabling the server to be replaced, restored, upgraded, and moved without influencing </w:t>
       </w:r>
       <w:r>
         <w:t>the client.</w:t>
@@ -1757,11 +1681,9 @@
       <w:r>
         <w:t xml:space="preserve"> </w:t>
       </w:r>
-      <w:proofErr w:type="gramStart"/>
       <w:r>
         <w:t>solution, and</w:t>
       </w:r>
-      <w:proofErr w:type="gramEnd"/>
       <w:r>
         <w:t xml:space="preserve"> </w:t>
       </w:r>
@@ -1787,10 +1709,7 @@
         <w:ind w:left="720"/>
       </w:pPr>
       <w:r>
-        <w:t>I believe the client-server solution is a good match f</w:t>
-      </w:r>
-      <w:r>
-        <w:t xml:space="preserve">or </w:t>
+        <w:t xml:space="preserve">I believe the client-server solution is a good match for </w:t>
       </w:r>
       <w:r>
         <w:t>systems</w:t>
@@ -2188,15 +2107,7 @@
         <w:t>would</w:t>
       </w:r>
       <w:r>
-        <w:t xml:space="preserve"> indicate that the software is perfectly efficient and needs no more efficiency enhancements, while the portability quality is </w:t>
-      </w:r>
-      <w:proofErr w:type="gramStart"/>
-      <w:r>
-        <w:t>fairly good</w:t>
-      </w:r>
-      <w:proofErr w:type="gramEnd"/>
-      <w:r>
-        <w:t xml:space="preserve"> but still needs some improvement to be considered “perfect”. That is, those scores </w:t>
+        <w:t xml:space="preserve"> indicate that the software is perfectly efficient and needs no more efficiency enhancements, while the portability quality is fairly good but still needs some improvement to be considered “perfect”. That is, those scores </w:t>
       </w:r>
       <w:r>
         <w:t>give</w:t>
@@ -2225,14 +2136,9 @@
       <w:r>
         <w:t xml:space="preserve">be used as the base to be compared to for the next phase of the current project to measure the enhancements happened during such phase. For example, if a fair reliability quality has a score of +1 in this first set of scores and the next phase hugely enhanced it to be great, then we can give it +4 as the new score, since we already know that +1 is considered fair, so the new score </w:t>
       </w:r>
-      <w:proofErr w:type="gramStart"/>
-      <w:r>
-        <w:t xml:space="preserve">has </w:t>
-      </w:r>
-      <w:r>
-        <w:t>to</w:t>
-      </w:r>
-      <w:proofErr w:type="gramEnd"/>
+      <w:r>
+        <w:t>must</w:t>
+      </w:r>
       <w:r>
         <w:t xml:space="preserve"> </w:t>
       </w:r>
@@ -2344,6 +2250,36 @@
       <w:pPr>
         <w:pStyle w:val="BodyTextIndent2"/>
       </w:pPr>
+      <w:r>
+        <w:t>Since this design relies heavily on the microservices architecture, I believe one of the most significant weaknesses is the high degree of complexity because of how microservices are independent</w:t>
+      </w:r>
+      <w:r>
+        <w:t>,</w:t>
+      </w:r>
+      <w:r>
+        <w:t xml:space="preserve"> </w:t>
+      </w:r>
+      <w:r>
+        <w:t>that makes it requiring more development time and coordination than other architectures like monolithic</w:t>
+      </w:r>
+      <w:r>
+        <w:t xml:space="preserve"> </w:t>
+      </w:r>
+      <w:r>
+        <w:t xml:space="preserve">would need, in addition to the difficulty of tracking </w:t>
+      </w:r>
+      <w:r>
+        <w:t>down errors and resolv</w:t>
+      </w:r>
+      <w:r>
+        <w:t>ing</w:t>
+      </w:r>
+      <w:r>
+        <w:t xml:space="preserve"> them</w:t>
+      </w:r>
+      <w:r>
+        <w:t>.</w:t>
+      </w:r>
     </w:p>
     <w:p>
       <w:pPr>
@@ -2354,6 +2290,36 @@
       <w:pPr>
         <w:pStyle w:val="BodyTextIndent2"/>
       </w:pPr>
+      <w:r>
+        <w:t xml:space="preserve">Furthermore, </w:t>
+      </w:r>
+      <w:r>
+        <w:t>since microservices are deployed independently, it will take longer time to get them all up and running</w:t>
+      </w:r>
+      <w:r>
+        <w:t>,</w:t>
+      </w:r>
+      <w:r>
+        <w:t xml:space="preserve"> which increases the downtime of the application in case it crashed and needed a redeploy.</w:t>
+      </w:r>
+      <w:r>
+        <w:t xml:space="preserve"> </w:t>
+      </w:r>
+      <w:r>
+        <w:t>In addition, the self-contained nature of microservices is another weakness because of how they rely heavily on the network to communicate with each other resulting in slower response time and increased network traffic</w:t>
+      </w:r>
+      <w:r>
+        <w:t xml:space="preserve"> </w:t>
+      </w:r>
+      <w:r>
+        <w:t>that</w:t>
+      </w:r>
+      <w:r>
+        <w:t xml:space="preserve"> affects the user experience</w:t>
+      </w:r>
+      <w:r>
+        <w:t>.</w:t>
+      </w:r>
     </w:p>
     <w:p>
       <w:pPr>
@@ -2364,6 +2330,51 @@
       <w:pPr>
         <w:pStyle w:val="BodyTextIndent2"/>
       </w:pPr>
+      <w:r>
+        <w:t>Besides, it will be</w:t>
+      </w:r>
+      <w:r>
+        <w:t xml:space="preserve"> difficult </w:t>
+      </w:r>
+      <w:r>
+        <w:t>to</w:t>
+      </w:r>
+      <w:r>
+        <w:t xml:space="preserve"> track</w:t>
+      </w:r>
+      <w:r>
+        <w:t xml:space="preserve"> </w:t>
+      </w:r>
+      <w:r>
+        <w:t>down errors caused by multiple microservices communicating with each other</w:t>
+      </w:r>
+      <w:r>
+        <w:t xml:space="preserve"> </w:t>
+      </w:r>
+      <w:r>
+        <w:t>affecting badly</w:t>
+      </w:r>
+      <w:r>
+        <w:t xml:space="preserve"> the maintainability attribute of the system.</w:t>
+      </w:r>
+      <w:r>
+        <w:t xml:space="preserve"> Moreover, </w:t>
+      </w:r>
+      <w:r>
+        <w:t xml:space="preserve">the nature of having the application spread out across multiple servers and devices makes it harder to test and debug because </w:t>
+      </w:r>
+      <w:r>
+        <w:t xml:space="preserve">of </w:t>
+      </w:r>
+      <w:r>
+        <w:t xml:space="preserve">the limited access to </w:t>
+      </w:r>
+      <w:r>
+        <w:t>all</w:t>
+      </w:r>
+      <w:r>
+        <w:t xml:space="preserve"> servers and devices that are part of the system.</w:t>
+      </w:r>
     </w:p>
     <w:p>
       <w:pPr>
@@ -2374,81 +2385,9 @@
       <w:pPr>
         <w:pStyle w:val="BodyTextIndent2"/>
       </w:pPr>
-    </w:p>
-    <w:p>
-      <w:pPr>
-        <w:pStyle w:val="BodyTextIndent2"/>
-      </w:pPr>
-    </w:p>
-    <w:p>
-      <w:pPr>
-        <w:pStyle w:val="BodyTextIndent2"/>
-      </w:pPr>
-    </w:p>
-    <w:p>
-      <w:pPr>
-        <w:pStyle w:val="BodyTextIndent2"/>
-      </w:pPr>
-    </w:p>
-    <w:p>
-      <w:pPr>
-        <w:pStyle w:val="BodyTextIndent2"/>
-      </w:pPr>
-    </w:p>
-    <w:p>
-      <w:pPr>
-        <w:pStyle w:val="BodyTextIndent2"/>
-      </w:pPr>
-    </w:p>
-    <w:p>
-      <w:pPr>
-        <w:pStyle w:val="BodyTextIndent2"/>
-      </w:pPr>
-    </w:p>
-    <w:p>
-      <w:pPr>
-        <w:pStyle w:val="BodyTextIndent2"/>
-      </w:pPr>
-    </w:p>
-    <w:p>
-      <w:pPr>
-        <w:pStyle w:val="BodyTextIndent2"/>
-      </w:pPr>
-    </w:p>
-    <w:p>
-      <w:pPr>
-        <w:pStyle w:val="BodyTextIndent2"/>
-      </w:pPr>
-    </w:p>
-    <w:p>
-      <w:pPr>
-        <w:pStyle w:val="BodyTextIndent2"/>
-      </w:pPr>
-    </w:p>
-    <w:p>
-      <w:pPr>
-        <w:pStyle w:val="BodyTextIndent2"/>
-      </w:pPr>
-    </w:p>
-    <w:p>
-      <w:pPr>
-        <w:pStyle w:val="BodyTextIndent2"/>
-      </w:pPr>
-    </w:p>
-    <w:p>
-      <w:pPr>
-        <w:pStyle w:val="BodyTextIndent2"/>
-      </w:pPr>
-    </w:p>
-    <w:p>
-      <w:pPr>
-        <w:pStyle w:val="BodyTextIndent2"/>
-      </w:pPr>
-    </w:p>
-    <w:p>
-      <w:pPr>
-        <w:pStyle w:val="BodyTextIndent2"/>
-      </w:pPr>
+      <w:r>
+        <w:t>As a result, all of that will require a skilled development team having multiple technologies skillset to be able to implement, manage, and maintain the microservice-based design which adds additional costs.</w:t>
+      </w:r>
     </w:p>
     <w:p>
       <w:pPr>
@@ -2493,7 +2432,169 @@
     </w:p>
     <w:p>
       <w:pPr>
-        <w:pStyle w:val="BodyTextIndent"/>
+        <w:pStyle w:val="BodyTextIndent2"/>
+      </w:pPr>
+      <w:r>
+        <w:t xml:space="preserve">I believe </w:t>
+      </w:r>
+      <w:r>
+        <w:t xml:space="preserve">this design will lead to a high-quality implementation from various aspects like flexibility, reusability, </w:t>
+      </w:r>
+      <w:r>
+        <w:t xml:space="preserve">and </w:t>
+      </w:r>
+      <w:r>
+        <w:t>integrity.</w:t>
+      </w:r>
+      <w:r>
+        <w:t xml:space="preserve"> For flexibility, </w:t>
+      </w:r>
+      <w:r>
+        <w:t xml:space="preserve">I </w:t>
+      </w:r>
+      <w:r>
+        <w:t xml:space="preserve">believe the independence of microservices </w:t>
+      </w:r>
+      <w:r>
+        <w:t>hugely support</w:t>
+      </w:r>
+      <w:r>
+        <w:t>s</w:t>
+      </w:r>
+      <w:r>
+        <w:t xml:space="preserve"> the flexibility attribute by allowing making changes to each </w:t>
+      </w:r>
+      <w:r>
+        <w:t xml:space="preserve">component </w:t>
+      </w:r>
+      <w:r>
+        <w:t xml:space="preserve">without affecting </w:t>
+      </w:r>
+      <w:r>
+        <w:t>other services</w:t>
+      </w:r>
+      <w:r>
+        <w:t>. Besides, the organization of the system as</w:t>
+      </w:r>
+      <w:r>
+        <w:t xml:space="preserve"> </w:t>
+      </w:r>
+      <w:r>
+        <w:t>services</w:t>
+      </w:r>
+      <w:r>
+        <w:t xml:space="preserve"> makes it easy to understand and </w:t>
+      </w:r>
+      <w:r>
+        <w:t>determine</w:t>
+      </w:r>
+      <w:r>
+        <w:t xml:space="preserve"> what changes need to be made to what </w:t>
+      </w:r>
+      <w:r>
+        <w:t>service</w:t>
+      </w:r>
+      <w:r>
+        <w:t>,</w:t>
+      </w:r>
+      <w:r>
+        <w:t xml:space="preserve"> </w:t>
+      </w:r>
+      <w:r>
+        <w:t>which makes the modification process even faster</w:t>
+      </w:r>
+      <w:r>
+        <w:t xml:space="preserve"> and more efficient.</w:t>
+      </w:r>
+    </w:p>
+    <w:p>
+      <w:pPr>
+        <w:pStyle w:val="BodyTextIndent2"/>
+      </w:pPr>
+    </w:p>
+    <w:p>
+      <w:pPr>
+        <w:pStyle w:val="BodyTextIndent2"/>
+      </w:pPr>
+      <w:r>
+        <w:t>In addition, using microservices architecture allows the application services to be sharable across either the application itself or other systems</w:t>
+      </w:r>
+      <w:r>
+        <w:t>,</w:t>
+      </w:r>
+      <w:r>
+        <w:t xml:space="preserve"> which enhances the </w:t>
+      </w:r>
+      <w:r>
+        <w:t>reusability</w:t>
+      </w:r>
+      <w:r>
+        <w:t xml:space="preserve"> </w:t>
+      </w:r>
+      <w:r>
+        <w:t>attribute of the system</w:t>
+      </w:r>
+      <w:r>
+        <w:t xml:space="preserve">. For example, </w:t>
+      </w:r>
+      <w:r>
+        <w:t>if the CHEF-IT organization has</w:t>
+      </w:r>
+      <w:r>
+        <w:t xml:space="preserve"> several different areas, each with a login or payment option, the same </w:t>
+      </w:r>
+      <w:r>
+        <w:t xml:space="preserve">CHEF-IT </w:t>
+      </w:r>
+      <w:r>
+        <w:t>microservice</w:t>
+      </w:r>
+      <w:r>
+        <w:t xml:space="preserve"> </w:t>
+      </w:r>
+      <w:r>
+        <w:t>application</w:t>
+      </w:r>
+      <w:r>
+        <w:t>’s login or payment services</w:t>
+      </w:r>
+      <w:r>
+        <w:t xml:space="preserve"> can be used in each</w:t>
+      </w:r>
+      <w:r>
+        <w:t xml:space="preserve"> of those</w:t>
+      </w:r>
+      <w:r>
+        <w:t xml:space="preserve"> instance</w:t>
+      </w:r>
+      <w:r>
+        <w:t>s.</w:t>
+      </w:r>
+    </w:p>
+    <w:p>
+      <w:pPr>
+        <w:pStyle w:val="BodyTextIndent2"/>
+      </w:pPr>
+    </w:p>
+    <w:p>
+      <w:pPr>
+        <w:pStyle w:val="BodyTextIndent2"/>
+      </w:pPr>
+      <w:r>
+        <w:t xml:space="preserve">Lastly, I believe that breaking down the system’s components into smaller pieces/microservices leads to protecting </w:t>
+      </w:r>
+      <w:r>
+        <w:t>sensitive data from intrusions from another area. Besides, using secure APIs safeguards data by ensuring that only authorized users, applications, and services are allowed to make requests to those APIs. Accordingly, all of that lead to improving the integrity attribute of the system.</w:t>
+      </w:r>
+    </w:p>
+    <w:p>
+      <w:pPr>
+        <w:pStyle w:val="BodyTextIndent2"/>
+      </w:pPr>
+    </w:p>
+    <w:p>
+      <w:pPr>
+        <w:pStyle w:val="BodyTextIndent2"/>
         <w:sectPr>
           <w:headerReference w:type="default" r:id="rId11"/>
           <w:pgSz w:w="12240" w:h="15840"/>

</xml_diff>